<commit_message>
refs #408 Schlussbericht erstellt
</commit_message>
<xml_diff>
--- a/doc/08_Berichte/Schlussbericht.docx
+++ b/doc/08_Berichte/Schlussbericht.docx
@@ -58,21 +58,7 @@
                   <w:rPr>
                     <w:color w:val="4F81BD" w:themeColor="accent1"/>
                   </w:rPr>
-                  <w:t xml:space="preserve">Elmer Lukas, Heidt Christina, Steiner Diego, </w:t>
-                </w:r>
-                <w:proofErr w:type="spellStart"/>
-                <w:r>
-                  <w:rPr>
-                    <w:color w:val="4F81BD" w:themeColor="accent1"/>
-                  </w:rPr>
-                  <w:t>Treichler</w:t>
-                </w:r>
-                <w:proofErr w:type="spellEnd"/>
-                <w:r>
-                  <w:rPr>
-                    <w:color w:val="4F81BD" w:themeColor="accent1"/>
-                  </w:rPr>
-                  <w:t xml:space="preserve"> Delia, Waltenspül Remo</w:t>
+                  <w:t>Elmer Lukas, Heidt Christina, Steiner Diego, Treichler Delia, Waltenspül Remo</w:t>
                 </w:r>
               </w:p>
               <w:p>
@@ -105,7 +91,7 @@
                     <w:noProof/>
                     <w:color w:val="4F81BD" w:themeColor="accent1"/>
                   </w:rPr>
-                  <w:t>23. Mai 2011</w:t>
+                  <w:t>24. Mai 2011</w:t>
                 </w:r>
                 <w:r>
                   <w:rPr>
@@ -1651,8 +1637,6 @@
       <w:pPr>
         <w:pStyle w:val="berschrift1"/>
       </w:pPr>
-      <w:bookmarkStart w:id="5" w:name="_GoBack"/>
-      <w:bookmarkEnd w:id="5"/>
       <w:r>
         <w:lastRenderedPageBreak/>
         <w:t>Einführung</w:t>
@@ -1665,13 +1649,13 @@
         <w:pStyle w:val="berschrift2"/>
         <w:ind w:left="576" w:hanging="576"/>
       </w:pPr>
-      <w:bookmarkStart w:id="6" w:name="_Toc293502629"/>
-      <w:bookmarkStart w:id="7" w:name="_Toc293934360"/>
+      <w:bookmarkStart w:id="5" w:name="_Toc293502629"/>
+      <w:bookmarkStart w:id="6" w:name="_Toc293934360"/>
       <w:r>
         <w:t>Zweck</w:t>
       </w:r>
+      <w:bookmarkEnd w:id="5"/>
       <w:bookmarkEnd w:id="6"/>
-      <w:bookmarkEnd w:id="7"/>
     </w:p>
     <w:p>
       <w:r>
@@ -1707,13 +1691,13 @@
         <w:pStyle w:val="berschrift2"/>
         <w:ind w:left="576" w:hanging="576"/>
       </w:pPr>
-      <w:bookmarkStart w:id="8" w:name="_Toc293502630"/>
-      <w:bookmarkStart w:id="9" w:name="_Toc293934361"/>
+      <w:bookmarkStart w:id="7" w:name="_Toc293502630"/>
+      <w:bookmarkStart w:id="8" w:name="_Toc293934361"/>
       <w:r>
         <w:t>Gültigkeitsbereich</w:t>
       </w:r>
+      <w:bookmarkEnd w:id="7"/>
       <w:bookmarkEnd w:id="8"/>
-      <w:bookmarkEnd w:id="9"/>
     </w:p>
     <w:p>
       <w:r>
@@ -1725,25 +1709,17 @@
         <w:pStyle w:val="berschrift2"/>
         <w:ind w:left="576" w:hanging="576"/>
       </w:pPr>
-      <w:bookmarkStart w:id="10" w:name="_Toc293502631"/>
-      <w:bookmarkStart w:id="11" w:name="_Toc293934362"/>
+      <w:bookmarkStart w:id="9" w:name="_Toc293502631"/>
+      <w:bookmarkStart w:id="10" w:name="_Toc293934362"/>
       <w:r>
         <w:t>Definitionen und Abkürzungen</w:t>
       </w:r>
+      <w:bookmarkEnd w:id="9"/>
       <w:bookmarkEnd w:id="10"/>
-      <w:bookmarkEnd w:id="11"/>
     </w:p>
     <w:p>
       <w:r>
-        <w:t xml:space="preserve">Die Definitionen und Abkürzungen befinden sich in der ausgelagerten Datei </w:t>
-      </w:r>
-      <w:proofErr w:type="spellStart"/>
-      <w:r>
-        <w:t>doc</w:t>
-      </w:r>
-      <w:proofErr w:type="spellEnd"/>
-      <w:r>
-        <w:t>/01_Projektplan/glossar.docx.</w:t>
+        <w:t>Die Definitionen und Abkürzungen befinden sich in der ausgelagerten Datei doc/01_Projektplan/glossar.docx.</w:t>
       </w:r>
     </w:p>
     <w:p>
@@ -1751,17 +1727,17 @@
         <w:pStyle w:val="berschrift2"/>
         <w:ind w:left="576" w:hanging="576"/>
       </w:pPr>
-      <w:bookmarkStart w:id="12" w:name="_Ref293093350"/>
-      <w:bookmarkStart w:id="13" w:name="_Ref293093357"/>
-      <w:bookmarkStart w:id="14" w:name="_Toc293502632"/>
-      <w:bookmarkStart w:id="15" w:name="_Toc293934363"/>
+      <w:bookmarkStart w:id="11" w:name="_Ref293093350"/>
+      <w:bookmarkStart w:id="12" w:name="_Ref293093357"/>
+      <w:bookmarkStart w:id="13" w:name="_Toc293502632"/>
+      <w:bookmarkStart w:id="14" w:name="_Toc293934363"/>
       <w:r>
         <w:t>Referenzen</w:t>
       </w:r>
+      <w:bookmarkEnd w:id="11"/>
       <w:bookmarkEnd w:id="12"/>
       <w:bookmarkEnd w:id="13"/>
       <w:bookmarkEnd w:id="14"/>
-      <w:bookmarkEnd w:id="15"/>
     </w:p>
     <w:p>
       <w:pPr>
@@ -1774,33 +1750,11 @@
           <w:rFonts w:cstheme="minorHAnsi"/>
         </w:rPr>
       </w:pPr>
-      <w:proofErr w:type="spellStart"/>
       <w:r>
         <w:rPr>
           <w:rFonts w:cstheme="minorHAnsi"/>
         </w:rPr>
-        <w:t>doc</w:t>
-      </w:r>
-      <w:proofErr w:type="spellEnd"/>
-      <w:r>
-        <w:rPr>
-          <w:rFonts w:cstheme="minorHAnsi"/>
-        </w:rPr>
-        <w:t>/</w:t>
-      </w:r>
-      <w:proofErr w:type="spellStart"/>
-      <w:r>
-        <w:rPr>
-          <w:rFonts w:cstheme="minorHAnsi"/>
-        </w:rPr>
-        <w:t>templates</w:t>
-      </w:r>
-      <w:proofErr w:type="spellEnd"/>
-      <w:r>
-        <w:rPr>
-          <w:rFonts w:cstheme="minorHAnsi"/>
-        </w:rPr>
-        <w:t>/template.dotx</w:t>
+        <w:t>doc/templates/template.dotx</w:t>
       </w:r>
     </w:p>
     <w:p>
@@ -1811,33 +1765,41 @@
           <w:numId w:val="5"/>
         </w:numPr>
       </w:pPr>
-      <w:proofErr w:type="spellStart"/>
       <w:r>
         <w:rPr>
           <w:rFonts w:cstheme="minorHAnsi"/>
         </w:rPr>
-        <w:t>doc</w:t>
-      </w:r>
-      <w:proofErr w:type="spellEnd"/>
+        <w:t>doc/media/logo.png</w:t>
+      </w:r>
+    </w:p>
+    <w:p>
+      <w:pPr>
+        <w:pStyle w:val="Listenabsatz"/>
+        <w:numPr>
+          <w:ilvl w:val="0"/>
+          <w:numId w:val="5"/>
+        </w:numPr>
+      </w:pPr>
       <w:r>
         <w:rPr>
           <w:rFonts w:cstheme="minorHAnsi"/>
         </w:rPr>
-        <w:t>/</w:t>
-      </w:r>
-      <w:proofErr w:type="spellStart"/>
+        <w:t>doc/01_Projektplan/projektplan.docx</w:t>
+      </w:r>
+    </w:p>
+    <w:p>
+      <w:pPr>
+        <w:pStyle w:val="Listenabsatz"/>
+        <w:numPr>
+          <w:ilvl w:val="0"/>
+          <w:numId w:val="5"/>
+        </w:numPr>
+      </w:pPr>
       <w:r>
         <w:rPr>
           <w:rFonts w:cstheme="minorHAnsi"/>
         </w:rPr>
-        <w:t>media</w:t>
-      </w:r>
-      <w:proofErr w:type="spellEnd"/>
-      <w:r>
-        <w:rPr>
-          <w:rFonts w:cstheme="minorHAnsi"/>
-        </w:rPr>
-        <w:t>/logo.png</w:t>
+        <w:t>doc/05_Design/Codereview.docx</w:t>
       </w:r>
     </w:p>
     <w:p>
@@ -1859,40 +1821,146 @@
       <w:pPr>
         <w:pStyle w:val="berschrift1"/>
       </w:pPr>
-      <w:bookmarkStart w:id="16" w:name="_Toc293934364"/>
+      <w:bookmarkStart w:id="15" w:name="_Toc293934364"/>
       <w:r>
         <w:lastRenderedPageBreak/>
         <w:t>Arbeitsabläufe</w:t>
+      </w:r>
+      <w:bookmarkEnd w:id="15"/>
+    </w:p>
+    <w:p>
+      <w:pPr>
+        <w:pStyle w:val="berschrift2"/>
+      </w:pPr>
+      <w:bookmarkStart w:id="16" w:name="_Toc293934365"/>
+      <w:r>
+        <w:t>Codereview</w:t>
       </w:r>
       <w:bookmarkEnd w:id="16"/>
     </w:p>
     <w:p>
+      <w:r>
+        <w:t>Wie aus dem Projektplan ersichtlich</w:t>
+      </w:r>
+      <w:r>
+        <w:t xml:space="preserve"> wird</w:t>
+      </w:r>
+      <w:r>
+        <w:t xml:space="preserve">, wurde während jeder Iteration mindestens einmal ein Codereview von beiden Teams durchgeführt. Die Resultate wurden ausserdem </w:t>
+      </w:r>
+      <w:r>
+        <w:t xml:space="preserve"> im Dokument Codereview festgehalten. </w:t>
+      </w:r>
+    </w:p>
+    <w:p>
+      <w:r>
+        <w:t xml:space="preserve">Falls grössere Probleme, Fehler bei der Inspektion des Codes aufgefallen sind, werden diese Punkte näher beschrieben und im kompletten Team besprochen. </w:t>
+      </w:r>
+    </w:p>
+    <w:p>
+      <w:r>
+        <w:t xml:space="preserve">Anschliessend werden die besprochenen Mängel mittels geeigneten Refactoring-Methoden  </w:t>
+      </w:r>
+      <w:r>
+        <w:t>behoben.</w:t>
+      </w:r>
+    </w:p>
+    <w:p>
       <w:pPr>
         <w:pStyle w:val="berschrift2"/>
       </w:pPr>
-      <w:bookmarkStart w:id="17" w:name="_Toc293934365"/>
-      <w:r>
-        <w:t>Codereview</w:t>
+      <w:bookmarkStart w:id="17" w:name="_Toc293934366"/>
+      <w:r>
+        <w:t>Dokumentenreview</w:t>
       </w:r>
       <w:bookmarkEnd w:id="17"/>
     </w:p>
     <w:p>
-      <w:pPr>
-        <w:pStyle w:val="berschrift2"/>
-      </w:pPr>
-      <w:bookmarkStart w:id="18" w:name="_Toc293934366"/>
-      <w:r>
-        <w:t>Dokumentenreview</w:t>
-      </w:r>
-      <w:bookmarkEnd w:id="18"/>
+      <w:r>
+        <w:t>Sämtliche Dokumente - abgesehen von den Sitzungsprotokollen, werden von einem anderen Projektmitglied als dem Verfa</w:t>
+      </w:r>
+      <w:r>
+        <w:t>sser überarbeitet. Dies di</w:t>
+      </w:r>
+      <w:r>
+        <w:t>ent primär der Qualitätssicherung</w:t>
+      </w:r>
+      <w:r>
+        <w:t>,</w:t>
+      </w:r>
+      <w:r>
+        <w:t xml:space="preserve"> sowie für die Gewährleistung der Konsistenz zwischen den verschiedenen Dokumenten. </w:t>
+      </w:r>
     </w:p>
     <w:p>
       <w:r>
-        <w:br w:type="page"/>
+        <w:t xml:space="preserve">Damit Änderungen </w:t>
+      </w:r>
+      <w:r>
+        <w:t>an Dokumenten sichtbar sind</w:t>
+      </w:r>
+      <w:r>
+        <w:t>,</w:t>
+      </w:r>
+      <w:r>
+        <w:t xml:space="preserve"> wird bei jeder Anpassung die Änderungsgeschichte um einen Eintrag ergänzt.</w:t>
       </w:r>
     </w:p>
     <w:p>
       <w:pPr>
+        <w:pStyle w:val="berschrift2"/>
+      </w:pPr>
+      <w:r>
+        <w:t>Refactoring</w:t>
+      </w:r>
+    </w:p>
+    <w:p>
+      <w:r>
+        <w:t xml:space="preserve">Die Überarbeitung des Codes mittels Refactoring-Prinzipien </w:t>
+      </w:r>
+      <w:r>
+        <w:t>wird</w:t>
+      </w:r>
+      <w:bookmarkStart w:id="18" w:name="_GoBack"/>
+      <w:bookmarkEnd w:id="18"/>
+      <w:r>
+        <w:t xml:space="preserve"> direkt nach der Implementation eines neuen Features gemacht. </w:t>
+      </w:r>
+      <w:r>
+        <w:t>Durch diese Massnahme wird der Code aussagekräftiger, einfacher zu lesen sowie kürzer und prägnanter.</w:t>
+      </w:r>
+    </w:p>
+    <w:p>
+      <w:pPr>
+        <w:pStyle w:val="berschrift2"/>
+      </w:pPr>
+      <w:r>
+        <w:t>Unit-Tests</w:t>
+      </w:r>
+    </w:p>
+    <w:p>
+      <w:r>
+        <w:t xml:space="preserve">Die Unit-Tests werden immer unmittelbar nach </w:t>
+      </w:r>
+      <w:r>
+        <w:t>der Realisierung</w:t>
+      </w:r>
+      <w:r>
+        <w:t xml:space="preserve"> einer neuen Funktionalität geschrieben. Diese Tests sollen sicherstellen, dass die geforderten Anforderungen  erfüllt werden. </w:t>
+      </w:r>
+    </w:p>
+    <w:p>
+      <w:r>
+        <w:t xml:space="preserve">Um diese Tests durchzuführen wird das Junit Framework verwendet. </w:t>
+      </w:r>
+    </w:p>
+    <w:p>
+      <w:r>
+        <w:br w:type="page"/>
+      </w:r>
+    </w:p>
+    <w:p>
+      <w:pPr>
         <w:pStyle w:val="berschrift1"/>
       </w:pPr>
       <w:bookmarkStart w:id="19" w:name="_Toc293934367"/>
@@ -1901,6 +1969,65 @@
         <w:t>Nicht realisierte Funktionen</w:t>
       </w:r>
       <w:bookmarkEnd w:id="19"/>
+    </w:p>
+    <w:p>
+      <w:r>
+        <w:t xml:space="preserve">Die folgende Auflistung gibt einen Überblick über sämtliche Funktionen, welche während der Projektzeit nicht implementiert wurden. </w:t>
+      </w:r>
+    </w:p>
+    <w:p>
+      <w:pPr>
+        <w:pStyle w:val="Listenabsatz"/>
+        <w:numPr>
+          <w:ilvl w:val="0"/>
+          <w:numId w:val="6"/>
+        </w:numPr>
+      </w:pPr>
+      <w:r>
+        <w:t>Erfassen von Tonaufnahmen beim Erstellen eines Stundeneintrags auf dem Android Client.</w:t>
+      </w:r>
+    </w:p>
+    <w:p>
+      <w:pPr>
+        <w:pStyle w:val="Listenabsatz"/>
+        <w:numPr>
+          <w:ilvl w:val="0"/>
+          <w:numId w:val="6"/>
+        </w:numPr>
+      </w:pPr>
+      <w:r>
+        <w:t>Kunden direkt auf Client erfassen</w:t>
+      </w:r>
+    </w:p>
+    <w:p>
+      <w:pPr>
+        <w:pStyle w:val="Listenabsatz"/>
+        <w:numPr>
+          <w:ilvl w:val="0"/>
+          <w:numId w:val="6"/>
+        </w:numPr>
+      </w:pPr>
+      <w:r>
+        <w:t xml:space="preserve">Generieren von Arbeitsrapporten </w:t>
+      </w:r>
+      <w:r>
+        <w:t>zu bestimmten Aufträgen</w:t>
+      </w:r>
+      <w:r>
+        <w:t xml:space="preserve"> </w:t>
+      </w:r>
+    </w:p>
+    <w:p>
+      <w:pPr>
+        <w:pStyle w:val="Listenabsatz"/>
+        <w:numPr>
+          <w:ilvl w:val="0"/>
+          <w:numId w:val="6"/>
+        </w:numPr>
+      </w:pPr>
+      <w:r>
+        <w:t xml:space="preserve">Verschlüsselte Übertragung mittels SHTTP  zwischen dem Server und dem Client </w:t>
+      </w:r>
     </w:p>
     <w:sectPr>
       <w:headerReference w:type="default" r:id="rId10"/>
@@ -2020,7 +2147,7 @@
       <w:rPr>
         <w:noProof/>
       </w:rPr>
-      <w:t>23. Mai 2011</w:t>
+      <w:t>24. Mai 2011</w:t>
     </w:r>
     <w:r>
       <w:fldChar w:fldCharType="end"/>
@@ -2058,7 +2185,7 @@
         <w:noProof/>
         <w:lang w:val="de-DE"/>
       </w:rPr>
-      <w:t>2</w:t>
+      <w:t>3</w:t>
     </w:r>
     <w:r>
       <w:rPr>
@@ -2377,6 +2504,119 @@
     </w:lvl>
   </w:abstractNum>
   <w:abstractNum w:abstractNumId="2">
+    <w:nsid w:val="2D6D6E81"/>
+    <w:multiLevelType w:val="hybridMultilevel"/>
+    <w:tmpl w:val="3C862EB6"/>
+    <w:lvl w:ilvl="0" w:tplc="08070001">
+      <w:start w:val="1"/>
+      <w:numFmt w:val="bullet"/>
+      <w:lvlText w:val=""/>
+      <w:lvlJc w:val="left"/>
+      <w:pPr>
+        <w:ind w:left="720" w:hanging="360"/>
+      </w:pPr>
+      <w:rPr>
+        <w:rFonts w:ascii="Symbol" w:hAnsi="Symbol" w:hint="default"/>
+      </w:rPr>
+    </w:lvl>
+    <w:lvl w:ilvl="1" w:tplc="08070003" w:tentative="1">
+      <w:start w:val="1"/>
+      <w:numFmt w:val="bullet"/>
+      <w:lvlText w:val="o"/>
+      <w:lvlJc w:val="left"/>
+      <w:pPr>
+        <w:ind w:left="1440" w:hanging="360"/>
+      </w:pPr>
+      <w:rPr>
+        <w:rFonts w:ascii="Courier New" w:hAnsi="Courier New" w:cs="Courier New" w:hint="default"/>
+      </w:rPr>
+    </w:lvl>
+    <w:lvl w:ilvl="2" w:tplc="08070005" w:tentative="1">
+      <w:start w:val="1"/>
+      <w:numFmt w:val="bullet"/>
+      <w:lvlText w:val=""/>
+      <w:lvlJc w:val="left"/>
+      <w:pPr>
+        <w:ind w:left="2160" w:hanging="360"/>
+      </w:pPr>
+      <w:rPr>
+        <w:rFonts w:ascii="Wingdings" w:hAnsi="Wingdings" w:hint="default"/>
+      </w:rPr>
+    </w:lvl>
+    <w:lvl w:ilvl="3" w:tplc="08070001" w:tentative="1">
+      <w:start w:val="1"/>
+      <w:numFmt w:val="bullet"/>
+      <w:lvlText w:val=""/>
+      <w:lvlJc w:val="left"/>
+      <w:pPr>
+        <w:ind w:left="2880" w:hanging="360"/>
+      </w:pPr>
+      <w:rPr>
+        <w:rFonts w:ascii="Symbol" w:hAnsi="Symbol" w:hint="default"/>
+      </w:rPr>
+    </w:lvl>
+    <w:lvl w:ilvl="4" w:tplc="08070003" w:tentative="1">
+      <w:start w:val="1"/>
+      <w:numFmt w:val="bullet"/>
+      <w:lvlText w:val="o"/>
+      <w:lvlJc w:val="left"/>
+      <w:pPr>
+        <w:ind w:left="3600" w:hanging="360"/>
+      </w:pPr>
+      <w:rPr>
+        <w:rFonts w:ascii="Courier New" w:hAnsi="Courier New" w:cs="Courier New" w:hint="default"/>
+      </w:rPr>
+    </w:lvl>
+    <w:lvl w:ilvl="5" w:tplc="08070005" w:tentative="1">
+      <w:start w:val="1"/>
+      <w:numFmt w:val="bullet"/>
+      <w:lvlText w:val=""/>
+      <w:lvlJc w:val="left"/>
+      <w:pPr>
+        <w:ind w:left="4320" w:hanging="360"/>
+      </w:pPr>
+      <w:rPr>
+        <w:rFonts w:ascii="Wingdings" w:hAnsi="Wingdings" w:hint="default"/>
+      </w:rPr>
+    </w:lvl>
+    <w:lvl w:ilvl="6" w:tplc="08070001" w:tentative="1">
+      <w:start w:val="1"/>
+      <w:numFmt w:val="bullet"/>
+      <w:lvlText w:val=""/>
+      <w:lvlJc w:val="left"/>
+      <w:pPr>
+        <w:ind w:left="5040" w:hanging="360"/>
+      </w:pPr>
+      <w:rPr>
+        <w:rFonts w:ascii="Symbol" w:hAnsi="Symbol" w:hint="default"/>
+      </w:rPr>
+    </w:lvl>
+    <w:lvl w:ilvl="7" w:tplc="08070003" w:tentative="1">
+      <w:start w:val="1"/>
+      <w:numFmt w:val="bullet"/>
+      <w:lvlText w:val="o"/>
+      <w:lvlJc w:val="left"/>
+      <w:pPr>
+        <w:ind w:left="5760" w:hanging="360"/>
+      </w:pPr>
+      <w:rPr>
+        <w:rFonts w:ascii="Courier New" w:hAnsi="Courier New" w:cs="Courier New" w:hint="default"/>
+      </w:rPr>
+    </w:lvl>
+    <w:lvl w:ilvl="8" w:tplc="08070005" w:tentative="1">
+      <w:start w:val="1"/>
+      <w:numFmt w:val="bullet"/>
+      <w:lvlText w:val=""/>
+      <w:lvlJc w:val="left"/>
+      <w:pPr>
+        <w:ind w:left="6480" w:hanging="360"/>
+      </w:pPr>
+      <w:rPr>
+        <w:rFonts w:ascii="Wingdings" w:hAnsi="Wingdings" w:hint="default"/>
+      </w:rPr>
+    </w:lvl>
+  </w:abstractNum>
+  <w:abstractNum w:abstractNumId="3">
     <w:nsid w:val="45C66E52"/>
     <w:multiLevelType w:val="multilevel"/>
     <w:tmpl w:val="08070025"/>
@@ -2471,7 +2711,7 @@
       </w:pPr>
     </w:lvl>
   </w:abstractNum>
-  <w:abstractNum w:abstractNumId="3">
+  <w:abstractNum w:abstractNumId="4">
     <w:nsid w:val="6BC0634B"/>
     <w:multiLevelType w:val="multilevel"/>
     <w:tmpl w:val="0807001F"/>
@@ -2557,7 +2797,7 @@
       </w:pPr>
     </w:lvl>
   </w:abstractNum>
-  <w:abstractNum w:abstractNumId="4">
+  <w:abstractNum w:abstractNumId="5">
     <w:nsid w:val="6C042D79"/>
     <w:multiLevelType w:val="hybridMultilevel"/>
     <w:tmpl w:val="60D67B76"/>
@@ -2677,13 +2917,16 @@
     <w:abstractNumId w:val="0"/>
   </w:num>
   <w:num w:numId="3">
+    <w:abstractNumId w:val="4"/>
+  </w:num>
+  <w:num w:numId="4">
     <w:abstractNumId w:val="3"/>
   </w:num>
-  <w:num w:numId="4">
+  <w:num w:numId="5">
+    <w:abstractNumId w:val="5"/>
+  </w:num>
+  <w:num w:numId="6">
     <w:abstractNumId w:val="2"/>
-  </w:num>
-  <w:num w:numId="5">
-    <w:abstractNumId w:val="4"/>
   </w:num>
 </w:numbering>
 </file>
@@ -5886,7 +6129,7 @@
 </file>
 
 <file path=customXml/itemProps1.xml><?xml version="1.0" encoding="utf-8"?>
-<ds:datastoreItem xmlns:ds="http://schemas.openxmlformats.org/officeDocument/2006/customXml" ds:itemID="{99EF3F5C-5729-4913-B0EF-0A7ADF936769}">
+<ds:datastoreItem xmlns:ds="http://schemas.openxmlformats.org/officeDocument/2006/customXml" ds:itemID="{7ECFFF28-B059-4FF0-9CD1-AC351C51B3FB}">
   <ds:schemaRefs>
     <ds:schemaRef ds:uri="http://schemas.openxmlformats.org/officeDocument/2006/bibliography"/>
   </ds:schemaRefs>

</xml_diff>